<commit_message>
versao final do projeto
</commit_message>
<xml_diff>
--- a/Documentacao/Portal e+sport - Documentação.docx
+++ b/Documentacao/Portal e+sport - Documentação.docx
@@ -324,6 +324,14 @@
     </w:p>
     <w:sdt>
       <w:sdtPr>
+        <w:rPr>
+          <w:rFonts w:asciiTheme="minorHAnsi" w:eastAsiaTheme="minorHAnsi" w:hAnsiTheme="minorHAnsi" w:cstheme="minorBidi"/>
+          <w:b w:val="0"/>
+          <w:color w:val="auto"/>
+          <w:sz w:val="22"/>
+          <w:szCs w:val="22"/>
+          <w:lang w:eastAsia="en-US"/>
+        </w:rPr>
         <w:id w:val="1680544522"/>
         <w:docPartObj>
           <w:docPartGallery w:val="Table of Contents"/>
@@ -332,12 +340,7 @@
       </w:sdtPr>
       <w:sdtEndPr>
         <w:rPr>
-          <w:rFonts w:asciiTheme="minorHAnsi" w:eastAsiaTheme="minorHAnsi" w:hAnsiTheme="minorHAnsi" w:cstheme="minorBidi"/>
           <w:bCs/>
-          <w:color w:val="auto"/>
-          <w:sz w:val="22"/>
-          <w:szCs w:val="22"/>
-          <w:lang w:eastAsia="en-US"/>
         </w:rPr>
       </w:sdtEndPr>
       <w:sdtContent>
@@ -356,7 +359,9 @@
               <w:tab w:val="right" w:leader="dot" w:pos="8494"/>
             </w:tabs>
             <w:rPr>
+              <w:rFonts w:eastAsiaTheme="minorEastAsia"/>
               <w:noProof/>
+              <w:lang w:eastAsia="pt-BR"/>
             </w:rPr>
           </w:pPr>
           <w:r>
@@ -368,7 +373,7 @@
           <w:r>
             <w:fldChar w:fldCharType="separate"/>
           </w:r>
-          <w:hyperlink w:anchor="_Toc106057271" w:history="1">
+          <w:hyperlink w:anchor="_Toc106102516" w:history="1">
             <w:r>
               <w:rPr>
                 <w:rStyle w:val="Hyperlink"/>
@@ -395,7 +400,7 @@
                 <w:noProof/>
                 <w:webHidden/>
               </w:rPr>
-              <w:instrText xml:space="preserve"> PAGEREF _Toc106057271 \h </w:instrText>
+              <w:instrText xml:space="preserve"> PAGEREF _Toc106102516 \h </w:instrText>
             </w:r>
             <w:r>
               <w:rPr>
@@ -433,10 +438,12 @@
               <w:tab w:val="right" w:leader="dot" w:pos="8494"/>
             </w:tabs>
             <w:rPr>
+              <w:rFonts w:eastAsiaTheme="minorEastAsia"/>
               <w:noProof/>
+              <w:lang w:eastAsia="pt-BR"/>
             </w:rPr>
           </w:pPr>
-          <w:hyperlink w:anchor="_Toc106057272" w:history="1">
+          <w:hyperlink w:anchor="_Toc106102517" w:history="1">
             <w:r>
               <w:rPr>
                 <w:rStyle w:val="Hyperlink"/>
@@ -463,7 +470,7 @@
                 <w:noProof/>
                 <w:webHidden/>
               </w:rPr>
-              <w:instrText xml:space="preserve"> PAGEREF _Toc106057272 \h </w:instrText>
+              <w:instrText xml:space="preserve"> PAGEREF _Toc106102517 \h </w:instrText>
             </w:r>
             <w:r>
               <w:rPr>
@@ -501,10 +508,12 @@
               <w:tab w:val="right" w:leader="dot" w:pos="8494"/>
             </w:tabs>
             <w:rPr>
+              <w:rFonts w:eastAsiaTheme="minorEastAsia"/>
               <w:noProof/>
+              <w:lang w:eastAsia="pt-BR"/>
             </w:rPr>
           </w:pPr>
-          <w:hyperlink w:anchor="_Toc106057273" w:history="1">
+          <w:hyperlink w:anchor="_Toc106102518" w:history="1">
             <w:r>
               <w:rPr>
                 <w:rStyle w:val="Hyperlink"/>
@@ -531,7 +540,7 @@
                 <w:noProof/>
                 <w:webHidden/>
               </w:rPr>
-              <w:instrText xml:space="preserve"> PAGEREF _Toc106057273 \h </w:instrText>
+              <w:instrText xml:space="preserve"> PAGEREF _Toc106102518 \h </w:instrText>
             </w:r>
             <w:r>
               <w:rPr>
@@ -569,10 +578,12 @@
               <w:tab w:val="right" w:leader="dot" w:pos="8494"/>
             </w:tabs>
             <w:rPr>
+              <w:rFonts w:eastAsiaTheme="minorEastAsia"/>
               <w:noProof/>
+              <w:lang w:eastAsia="pt-BR"/>
             </w:rPr>
           </w:pPr>
-          <w:hyperlink w:anchor="_Toc106057274" w:history="1">
+          <w:hyperlink w:anchor="_Toc106102519" w:history="1">
             <w:r>
               <w:rPr>
                 <w:rStyle w:val="Hyperlink"/>
@@ -599,7 +610,7 @@
                 <w:noProof/>
                 <w:webHidden/>
               </w:rPr>
-              <w:instrText xml:space="preserve"> PAGEREF _Toc106057274 \h </w:instrText>
+              <w:instrText xml:space="preserve"> PAGEREF _Toc106102519 \h </w:instrText>
             </w:r>
             <w:r>
               <w:rPr>
@@ -637,10 +648,12 @@
               <w:tab w:val="right" w:leader="dot" w:pos="8494"/>
             </w:tabs>
             <w:rPr>
+              <w:rFonts w:eastAsiaTheme="minorEastAsia"/>
               <w:noProof/>
+              <w:lang w:eastAsia="pt-BR"/>
             </w:rPr>
           </w:pPr>
-          <w:hyperlink w:anchor="_Toc106057275" w:history="1">
+          <w:hyperlink w:anchor="_Toc106102520" w:history="1">
             <w:r>
               <w:rPr>
                 <w:rStyle w:val="Hyperlink"/>
@@ -667,7 +680,7 @@
                 <w:noProof/>
                 <w:webHidden/>
               </w:rPr>
-              <w:instrText xml:space="preserve"> PAGEREF _Toc106057275 \h </w:instrText>
+              <w:instrText xml:space="preserve"> PAGEREF _Toc106102520 \h </w:instrText>
             </w:r>
             <w:r>
               <w:rPr>
@@ -705,10 +718,12 @@
               <w:tab w:val="right" w:leader="dot" w:pos="8494"/>
             </w:tabs>
             <w:rPr>
+              <w:rFonts w:eastAsiaTheme="minorEastAsia"/>
               <w:noProof/>
+              <w:lang w:eastAsia="pt-BR"/>
             </w:rPr>
           </w:pPr>
-          <w:hyperlink w:anchor="_Toc106057276" w:history="1">
+          <w:hyperlink w:anchor="_Toc106102521" w:history="1">
             <w:r>
               <w:rPr>
                 <w:rStyle w:val="Hyperlink"/>
@@ -735,7 +750,7 @@
                 <w:noProof/>
                 <w:webHidden/>
               </w:rPr>
-              <w:instrText xml:space="preserve"> PAGEREF _Toc106057276 \h </w:instrText>
+              <w:instrText xml:space="preserve"> PAGEREF _Toc106102521 \h </w:instrText>
             </w:r>
             <w:r>
               <w:rPr>
@@ -773,10 +788,12 @@
               <w:tab w:val="right" w:leader="dot" w:pos="8494"/>
             </w:tabs>
             <w:rPr>
+              <w:rFonts w:eastAsiaTheme="minorEastAsia"/>
               <w:noProof/>
+              <w:lang w:eastAsia="pt-BR"/>
             </w:rPr>
           </w:pPr>
-          <w:hyperlink w:anchor="_Toc106057277" w:history="1">
+          <w:hyperlink w:anchor="_Toc106102522" w:history="1">
             <w:r>
               <w:rPr>
                 <w:rStyle w:val="Hyperlink"/>
@@ -803,7 +820,7 @@
                 <w:noProof/>
                 <w:webHidden/>
               </w:rPr>
-              <w:instrText xml:space="preserve"> PAGEREF _Toc106057277 \h </w:instrText>
+              <w:instrText xml:space="preserve"> PAGEREF _Toc106102522 \h </w:instrText>
             </w:r>
             <w:r>
               <w:rPr>
@@ -824,6 +841,76 @@
                 <w:webHidden/>
               </w:rPr>
               <w:t>5</w:t>
+            </w:r>
+            <w:r>
+              <w:rPr>
+                <w:noProof/>
+                <w:webHidden/>
+              </w:rPr>
+              <w:fldChar w:fldCharType="end"/>
+            </w:r>
+          </w:hyperlink>
+        </w:p>
+        <w:p>
+          <w:pPr>
+            <w:pStyle w:val="Sumrio1"/>
+            <w:tabs>
+              <w:tab w:val="right" w:leader="dot" w:pos="8494"/>
+            </w:tabs>
+            <w:rPr>
+              <w:rFonts w:eastAsiaTheme="minorEastAsia"/>
+              <w:noProof/>
+              <w:lang w:eastAsia="pt-BR"/>
+            </w:rPr>
+          </w:pPr>
+          <w:hyperlink w:anchor="_Toc106102523" w:history="1">
+            <w:r>
+              <w:rPr>
+                <w:rStyle w:val="Hyperlink"/>
+                <w:noProof/>
+              </w:rPr>
+              <w:t>Sustentação:</w:t>
+            </w:r>
+            <w:r>
+              <w:rPr>
+                <w:noProof/>
+                <w:webHidden/>
+              </w:rPr>
+              <w:tab/>
+            </w:r>
+            <w:r>
+              <w:rPr>
+                <w:noProof/>
+                <w:webHidden/>
+              </w:rPr>
+              <w:fldChar w:fldCharType="begin"/>
+            </w:r>
+            <w:r>
+              <w:rPr>
+                <w:noProof/>
+                <w:webHidden/>
+              </w:rPr>
+              <w:instrText xml:space="preserve"> PAGEREF _Toc106102523 \h </w:instrText>
+            </w:r>
+            <w:r>
+              <w:rPr>
+                <w:noProof/>
+                <w:webHidden/>
+              </w:rPr>
+            </w:r>
+            <w:r>
+              <w:rPr>
+                <w:noProof/>
+                <w:webHidden/>
+              </w:rPr>
+              <w:fldChar w:fldCharType="separate"/>
+            </w:r>
+            <w:r>
+              <w:rPr>
+                <w:noProof/>
+                <w:webHidden/>
+              </w:rPr>
+              <w:t>6</w:t>
             </w:r>
             <w:r>
               <w:rPr>
@@ -870,7 +957,7 @@
       <w:pPr>
         <w:pStyle w:val="Ttulo1"/>
       </w:pPr>
-      <w:bookmarkStart w:id="0" w:name="_Toc106057271"/>
+      <w:bookmarkStart w:id="0" w:name="_Toc106102516"/>
       <w:r>
         <w:t>Contextualização:</w:t>
       </w:r>
@@ -942,7 +1029,7 @@
       <w:pPr>
         <w:pStyle w:val="Ttulo1"/>
       </w:pPr>
-      <w:bookmarkStart w:id="1" w:name="_Toc106057272"/>
+      <w:bookmarkStart w:id="1" w:name="_Toc106102517"/>
       <w:r>
         <w:t>Problema:</w:t>
       </w:r>
@@ -999,7 +1086,7 @@
       <w:pPr>
         <w:pStyle w:val="Ttulo1"/>
       </w:pPr>
-      <w:bookmarkStart w:id="2" w:name="_Toc106057273"/>
+      <w:bookmarkStart w:id="2" w:name="_Toc106102518"/>
       <w:r>
         <w:t>Objetivo:</w:t>
       </w:r>
@@ -1036,7 +1123,7 @@
       <w:pPr>
         <w:pStyle w:val="Ttulo1"/>
       </w:pPr>
-      <w:bookmarkStart w:id="3" w:name="_Toc106057274"/>
+      <w:bookmarkStart w:id="3" w:name="_Toc106102519"/>
       <w:r>
         <w:t>Justificativa:</w:t>
       </w:r>
@@ -1062,9 +1149,18 @@
     </w:p>
     <w:p>
       <w:pPr>
+        <w:rPr>
+          <w:rFonts w:ascii="Verdana" w:hAnsi="Verdana"/>
+          <w:sz w:val="24"/>
+          <w:szCs w:val="24"/>
+        </w:rPr>
+      </w:pPr>
+    </w:p>
+    <w:p>
+      <w:pPr>
         <w:pStyle w:val="Ttulo1"/>
       </w:pPr>
-      <w:bookmarkStart w:id="4" w:name="_Toc106057275"/>
+      <w:bookmarkStart w:id="4" w:name="_Toc106102520"/>
       <w:r>
         <w:t>Escopo:</w:t>
       </w:r>
@@ -1141,9 +1237,8 @@
       <w:pPr>
         <w:pStyle w:val="Ttulo1"/>
       </w:pPr>
-      <w:bookmarkStart w:id="5" w:name="_Toc106057276"/>
-      <w:r>
-        <w:lastRenderedPageBreak/>
+      <w:bookmarkStart w:id="5" w:name="_Toc106102521"/>
+      <w:r>
         <w:t>Requisitos:</w:t>
       </w:r>
       <w:bookmarkEnd w:id="5"/>
@@ -1463,7 +1558,7 @@
       <w:pPr>
         <w:pStyle w:val="Ttulo1"/>
       </w:pPr>
-      <w:bookmarkStart w:id="6" w:name="_Toc106057277"/>
+      <w:bookmarkStart w:id="6" w:name="_Toc106102522"/>
       <w:r>
         <w:t>Backlog do projeto:</w:t>
       </w:r>
@@ -1494,6 +1589,14 @@
         </w:rPr>
         <w:t>º Criar tela home do portal</w:t>
       </w:r>
+      <w:r>
+        <w:rPr>
+          <w:rFonts w:ascii="Verdana" w:hAnsi="Verdana"/>
+          <w:sz w:val="24"/>
+          <w:szCs w:val="24"/>
+        </w:rPr>
+        <w:t xml:space="preserve"> - Essencial</w:t>
+      </w:r>
     </w:p>
     <w:p>
       <w:pPr>
@@ -1511,6 +1614,14 @@
         </w:rPr>
         <w:t>º Modelar e criar script do banco de dados</w:t>
       </w:r>
+      <w:r>
+        <w:rPr>
+          <w:rFonts w:ascii="Verdana" w:hAnsi="Verdana"/>
+          <w:sz w:val="24"/>
+          <w:szCs w:val="24"/>
+        </w:rPr>
+        <w:t xml:space="preserve"> - Essencial</w:t>
+      </w:r>
     </w:p>
     <w:p>
       <w:pPr>
@@ -1528,6 +1639,14 @@
         </w:rPr>
         <w:t>º Criar tela de login do administrador</w:t>
       </w:r>
+      <w:r>
+        <w:rPr>
+          <w:rFonts w:ascii="Verdana" w:hAnsi="Verdana"/>
+          <w:sz w:val="24"/>
+          <w:szCs w:val="24"/>
+        </w:rPr>
+        <w:t xml:space="preserve"> - Essencial</w:t>
+      </w:r>
     </w:p>
     <w:p>
       <w:pPr>
@@ -1545,6 +1664,14 @@
         </w:rPr>
         <w:t>º Criar dashboard do administrador</w:t>
       </w:r>
+      <w:r>
+        <w:rPr>
+          <w:rFonts w:ascii="Verdana" w:hAnsi="Verdana"/>
+          <w:sz w:val="24"/>
+          <w:szCs w:val="24"/>
+        </w:rPr>
+        <w:t xml:space="preserve"> - Essencial</w:t>
+      </w:r>
     </w:p>
     <w:p>
       <w:pPr>
@@ -1562,6 +1689,14 @@
         </w:rPr>
         <w:t>º Criar Cadastro de jogos pelo administrador</w:t>
       </w:r>
+      <w:r>
+        <w:rPr>
+          <w:rFonts w:ascii="Verdana" w:hAnsi="Verdana"/>
+          <w:sz w:val="24"/>
+          <w:szCs w:val="24"/>
+        </w:rPr>
+        <w:t xml:space="preserve"> - Essencial</w:t>
+      </w:r>
     </w:p>
     <w:p>
       <w:pPr>
@@ -1579,6 +1714,14 @@
         </w:rPr>
         <w:t>º Criar Cadastro de repórteres pelo administrador</w:t>
       </w:r>
+      <w:r>
+        <w:rPr>
+          <w:rFonts w:ascii="Verdana" w:hAnsi="Verdana"/>
+          <w:sz w:val="24"/>
+          <w:szCs w:val="24"/>
+        </w:rPr>
+        <w:t xml:space="preserve"> - Essencial</w:t>
+      </w:r>
     </w:p>
     <w:p>
       <w:pPr>
@@ -1595,6 +1738,14 @@
           <w:szCs w:val="24"/>
         </w:rPr>
         <w:t>º Criar Cadastro de Evento pelo administrador</w:t>
+      </w:r>
+      <w:r>
+        <w:rPr>
+          <w:rFonts w:ascii="Verdana" w:hAnsi="Verdana"/>
+          <w:sz w:val="24"/>
+          <w:szCs w:val="24"/>
+        </w:rPr>
+        <w:t xml:space="preserve"> - Importante</w:t>
       </w:r>
     </w:p>
     <w:p>
@@ -1614,6 +1765,14 @@
         <w:lastRenderedPageBreak/>
         <w:t>º Criar tela para visualizar todos os usuários cadastrados no portal pro administrador</w:t>
       </w:r>
+      <w:r>
+        <w:rPr>
+          <w:rFonts w:ascii="Verdana" w:hAnsi="Verdana"/>
+          <w:sz w:val="24"/>
+          <w:szCs w:val="24"/>
+        </w:rPr>
+        <w:t xml:space="preserve"> - Desejável</w:t>
+      </w:r>
     </w:p>
     <w:p>
       <w:pPr>
@@ -1639,6 +1798,14 @@
         </w:rPr>
         <w:t>Criar tela de login e cadastro para o usuário comum (Nível 1)</w:t>
       </w:r>
+      <w:r>
+        <w:rPr>
+          <w:rFonts w:ascii="Verdana" w:hAnsi="Verdana"/>
+          <w:sz w:val="24"/>
+          <w:szCs w:val="24"/>
+        </w:rPr>
+        <w:t xml:space="preserve"> - Essencial</w:t>
+      </w:r>
     </w:p>
     <w:p>
       <w:pPr>
@@ -1656,6 +1823,14 @@
         </w:rPr>
         <w:t>º Criar ranking da comunidade com organizações com mais apoiadores</w:t>
       </w:r>
+      <w:r>
+        <w:rPr>
+          <w:rFonts w:ascii="Verdana" w:hAnsi="Verdana"/>
+          <w:sz w:val="24"/>
+          <w:szCs w:val="24"/>
+        </w:rPr>
+        <w:t xml:space="preserve"> - Desejável</w:t>
+      </w:r>
     </w:p>
     <w:p>
       <w:pPr>
@@ -1673,6 +1848,14 @@
         </w:rPr>
         <w:t>º Criar home do repórter onde ele consegue publicar novas matérias</w:t>
       </w:r>
+      <w:r>
+        <w:rPr>
+          <w:rFonts w:ascii="Verdana" w:hAnsi="Verdana"/>
+          <w:sz w:val="24"/>
+          <w:szCs w:val="24"/>
+        </w:rPr>
+        <w:t xml:space="preserve"> - Essencial</w:t>
+      </w:r>
     </w:p>
     <w:p>
       <w:pPr>
@@ -1690,6 +1873,14 @@
         </w:rPr>
         <w:t>º Criar página de direcionamento para matéria do usuário comum</w:t>
       </w:r>
+      <w:r>
+        <w:rPr>
+          <w:rFonts w:ascii="Verdana" w:hAnsi="Verdana"/>
+          <w:sz w:val="24"/>
+          <w:szCs w:val="24"/>
+        </w:rPr>
+        <w:t xml:space="preserve"> - Essencial</w:t>
+      </w:r>
     </w:p>
     <w:p>
       <w:pPr>
@@ -1707,6 +1898,14 @@
         </w:rPr>
         <w:t>º Criar seção de comentários de uma matéria</w:t>
       </w:r>
+      <w:r>
+        <w:rPr>
+          <w:rFonts w:ascii="Verdana" w:hAnsi="Verdana"/>
+          <w:sz w:val="24"/>
+          <w:szCs w:val="24"/>
+        </w:rPr>
+        <w:t xml:space="preserve"> - Importante</w:t>
+      </w:r>
     </w:p>
     <w:p>
       <w:pPr>
@@ -1724,6 +1923,14 @@
         </w:rPr>
         <w:t>º Criar tela para exibir os eventos para o usuário</w:t>
       </w:r>
+      <w:r>
+        <w:rPr>
+          <w:rFonts w:ascii="Verdana" w:hAnsi="Verdana"/>
+          <w:sz w:val="24"/>
+          <w:szCs w:val="24"/>
+        </w:rPr>
+        <w:t xml:space="preserve"> - Importante</w:t>
+      </w:r>
     </w:p>
     <w:p>
       <w:pPr>
@@ -1741,6 +1948,14 @@
         </w:rPr>
         <w:t>º Preparar Slides Apresentação</w:t>
       </w:r>
+      <w:r>
+        <w:rPr>
+          <w:rFonts w:ascii="Verdana" w:hAnsi="Verdana"/>
+          <w:sz w:val="24"/>
+          <w:szCs w:val="24"/>
+        </w:rPr>
+        <w:t xml:space="preserve"> - Essencial</w:t>
+      </w:r>
     </w:p>
     <w:p>
       <w:pPr>
@@ -1758,15 +1973,83 @@
         </w:rPr>
         <w:t>º Documentar Projeto</w:t>
       </w:r>
-    </w:p>
-    <w:p>
-      <w:pPr>
-        <w:rPr>
-          <w:rFonts w:ascii="Verdana" w:hAnsi="Verdana"/>
-          <w:sz w:val="24"/>
-          <w:szCs w:val="24"/>
-        </w:rPr>
-      </w:pPr>
+      <w:r>
+        <w:rPr>
+          <w:rFonts w:ascii="Verdana" w:hAnsi="Verdana"/>
+          <w:sz w:val="24"/>
+          <w:szCs w:val="24"/>
+        </w:rPr>
+        <w:t xml:space="preserve"> – Essencial</w:t>
+      </w:r>
+    </w:p>
+    <w:p>
+      <w:pPr>
+        <w:rPr>
+          <w:rFonts w:ascii="Verdana" w:hAnsi="Verdana"/>
+          <w:sz w:val="24"/>
+          <w:szCs w:val="24"/>
+        </w:rPr>
+      </w:pPr>
+    </w:p>
+    <w:p>
+      <w:pPr>
+        <w:pStyle w:val="Ttulo1"/>
+      </w:pPr>
+      <w:bookmarkStart w:id="7" w:name="_Toc106102523"/>
+      <w:r>
+        <w:t>Sustentação:</w:t>
+      </w:r>
+      <w:bookmarkEnd w:id="7"/>
+    </w:p>
+    <w:p>
+      <w:pPr>
+        <w:rPr>
+          <w:rFonts w:ascii="Verdana" w:hAnsi="Verdana"/>
+          <w:sz w:val="24"/>
+          <w:szCs w:val="24"/>
+        </w:rPr>
+      </w:pPr>
+    </w:p>
+    <w:p>
+      <w:pPr>
+        <w:rPr>
+          <w:rFonts w:ascii="Verdana" w:hAnsi="Verdana"/>
+          <w:sz w:val="24"/>
+          <w:szCs w:val="24"/>
+        </w:rPr>
+      </w:pPr>
+      <w:r>
+        <w:rPr>
+          <w:rFonts w:ascii="Verdana" w:hAnsi="Verdana"/>
+          <w:sz w:val="24"/>
+          <w:szCs w:val="24"/>
+        </w:rPr>
+        <w:t xml:space="preserve">A sustentação do portal irá depender de um administrador ativo, responsável por </w:t>
+      </w:r>
+      <w:r>
+        <w:rPr>
+          <w:rFonts w:ascii="Verdana" w:hAnsi="Verdana"/>
+          <w:sz w:val="24"/>
+          <w:szCs w:val="24"/>
+        </w:rPr>
+        <w:t xml:space="preserve">acompanhar e atender as necessidades da comunidade do portal. Também será </w:t>
+      </w:r>
+      <w:r>
+        <w:rPr>
+          <w:rFonts w:ascii="Verdana" w:hAnsi="Verdana"/>
+          <w:sz w:val="24"/>
+          <w:szCs w:val="24"/>
+        </w:rPr>
+        <w:t>necessária uma equipe de repórteres que ficarão responsáveis</w:t>
+      </w:r>
+      <w:r>
+        <w:rPr>
+          <w:rFonts w:ascii="Verdana" w:hAnsi="Verdana"/>
+          <w:sz w:val="24"/>
+          <w:szCs w:val="24"/>
+        </w:rPr>
+        <w:t xml:space="preserve"> por alimentar as notícias, e por fim, pelo menos um desenvolvedor responsável pela manutenção e ampliação do portal.</w:t>
+      </w:r>
     </w:p>
     <w:sectPr>
       <w:pgSz w:w="11906" w:h="16838"/>

</xml_diff>